<commit_message>
englischer Text fürs Factsheet, management_meter.key angemerkt, Entwurf für die Präsentation dazu, CustomController für Meterdata als Basis für die Diagramme geschaffen
</commit_message>
<xml_diff>
--- a/Projektplanung/Endabgabedokumente/workdir/Text fürs Factsheet.docx
+++ b/Projektplanung/Endabgabedokumente/workdir/Text fürs Factsheet.docx
@@ -1,6 +1,6 @@
 
 <file path=word/document.xml><?xml version="1.0" encoding="utf-8"?>
-<w:document xmlns:wpc="http://schemas.microsoft.com/office/word/2010/wordprocessingCanvas" xmlns:cx="http://schemas.microsoft.com/office/drawing/2014/chartex" xmlns:cx1="http://schemas.microsoft.com/office/drawing/2015/9/8/chartex" xmlns:cx2="http://schemas.microsoft.com/office/drawing/2015/10/21/chartex" xmlns:cx3="http://schemas.microsoft.com/office/drawing/2016/5/9/chartex" xmlns:cx4="http://schemas.microsoft.com/office/drawing/2016/5/10/chartex" xmlns:cx5="http://schemas.microsoft.com/office/drawing/2016/5/11/chartex" xmlns:mc="http://schemas.openxmlformats.org/markup-compatibility/2006" xmlns:o="urn:schemas-microsoft-com:office:office" xmlns:r="http://schemas.openxmlformats.org/officeDocument/2006/relationships" xmlns:m="http://schemas.openxmlformats.org/officeDocument/2006/math" xmlns:v="urn:schemas-microsoft-com:vml" xmlns:wp14="http://schemas.microsoft.com/office/word/2010/wordprocessingDrawing" xmlns:wp="http://schemas.openxmlformats.org/drawingml/2006/wordprocessingDrawing" xmlns:w10="urn:schemas-microsoft-com:office:word" xmlns:w="http://schemas.openxmlformats.org/wordprocessingml/2006/main" xmlns:w14="http://schemas.microsoft.com/office/word/2010/wordml" xmlns:w15="http://schemas.microsoft.com/office/word/2012/wordml" xmlns:w16se="http://schemas.microsoft.com/office/word/2015/wordml/symex" xmlns:wpg="http://schemas.microsoft.com/office/word/2010/wordprocessingGroup" xmlns:wpi="http://schemas.microsoft.com/office/word/2010/wordprocessingInk" xmlns:wne="http://schemas.microsoft.com/office/word/2006/wordml" xmlns:wps="http://schemas.microsoft.com/office/word/2010/wordprocessingShape" mc:Ignorable="w14 w15 w16se wp14">
+<w:document xmlns:wpc="http://schemas.microsoft.com/office/word/2010/wordprocessingCanvas" xmlns:cx="http://schemas.microsoft.com/office/drawing/2014/chartex" xmlns:cx1="http://schemas.microsoft.com/office/drawing/2015/9/8/chartex" xmlns:cx2="http://schemas.microsoft.com/office/drawing/2015/10/21/chartex" xmlns:cx3="http://schemas.microsoft.com/office/drawing/2016/5/9/chartex" xmlns:cx4="http://schemas.microsoft.com/office/drawing/2016/5/10/chartex" xmlns:cx5="http://schemas.microsoft.com/office/drawing/2016/5/11/chartex" xmlns:cx6="http://schemas.microsoft.com/office/drawing/2016/5/12/chartex" xmlns:cx7="http://schemas.microsoft.com/office/drawing/2016/5/13/chartex" xmlns:cx8="http://schemas.microsoft.com/office/drawing/2016/5/14/chartex" xmlns:mc="http://schemas.openxmlformats.org/markup-compatibility/2006" xmlns:aink="http://schemas.microsoft.com/office/drawing/2016/ink" xmlns:am3d="http://schemas.microsoft.com/office/drawing/2017/model3d" xmlns:o="urn:schemas-microsoft-com:office:office" xmlns:r="http://schemas.openxmlformats.org/officeDocument/2006/relationships" xmlns:m="http://schemas.openxmlformats.org/officeDocument/2006/math" xmlns:v="urn:schemas-microsoft-com:vml" xmlns:wp14="http://schemas.microsoft.com/office/word/2010/wordprocessingDrawing" xmlns:wp="http://schemas.openxmlformats.org/drawingml/2006/wordprocessingDrawing" xmlns:w10="urn:schemas-microsoft-com:office:word" xmlns:w="http://schemas.openxmlformats.org/wordprocessingml/2006/main" xmlns:w14="http://schemas.microsoft.com/office/word/2010/wordml" xmlns:w15="http://schemas.microsoft.com/office/word/2012/wordml" xmlns:w16cid="http://schemas.microsoft.com/office/word/2016/wordml/cid" xmlns:w16se="http://schemas.microsoft.com/office/word/2015/wordml/symex" xmlns:wpg="http://schemas.microsoft.com/office/word/2010/wordprocessingGroup" xmlns:wpi="http://schemas.microsoft.com/office/word/2010/wordprocessingInk" xmlns:wne="http://schemas.microsoft.com/office/word/2006/wordml" xmlns:wps="http://schemas.microsoft.com/office/word/2010/wordprocessingShape" mc:Ignorable="w14 w15 w16se w16cid wp14">
   <w:body>
     <w:p>
       <w:pPr>
@@ -36,98 +36,47 @@
         <w:t xml:space="preserve"> M</w:t>
       </w:r>
       <w:r>
-        <w:t>eter</w:t>
-      </w:r>
-      <w:del w:id="0" w:author="Reimar Klammer" w:date="2017-08-07T22:51:00Z">
-        <w:r>
-          <w:delText>s</w:delText>
-        </w:r>
-      </w:del>
-      <w:r>
-        <w:t xml:space="preserve"> </w:t>
+        <w:t xml:space="preserve">eter </w:t>
       </w:r>
       <w:r>
         <w:t xml:space="preserve">zusätzlich </w:t>
       </w:r>
       <w:r>
-        <w:t xml:space="preserve">viele Messwerte, wie </w:t>
-      </w:r>
-      <w:del w:id="1" w:author="Reimar Klammer" w:date="2017-08-07T22:51:00Z">
-        <w:r>
-          <w:delText xml:space="preserve">zum Beispiel </w:delText>
-        </w:r>
-      </w:del>
-      <w:r>
-        <w:t xml:space="preserve">Spannung, Netzfrequenz, Leistung, Blindleistung, Phasenverschiebung </w:t>
+        <w:t xml:space="preserve">viele Messwerte, wie Spannung, Netzfrequenz, Leistung, Blindleistung, Phasenverschiebung </w:t>
       </w:r>
       <w:r>
         <w:t>je Phase</w:t>
       </w:r>
-      <w:ins w:id="2" w:author="Reimar Klammer" w:date="2017-08-07T22:51:00Z">
-        <w:r>
-          <w:t>. Diese Messwerte sind im Regelfall viertelstündlich, teilweise sogar noch höher aufgelöst.</w:t>
-        </w:r>
-      </w:ins>
-      <w:del w:id="3" w:author="Reimar Klammer" w:date="2017-08-07T22:52:00Z">
-        <w:r>
-          <w:delText xml:space="preserve"> und das viertelstündlich oder feinmaschiger.</w:delText>
-        </w:r>
-      </w:del>
+      <w:r>
+        <w:t>. Diese Messwerte sind im Regelfall viertelstündlich, teilweise sogar noch höher aufgelöst.</w:t>
+      </w:r>
       <w:r>
         <w:t xml:space="preserve"> Um diese Datenflut zu beherrschen, setzt das Josef Ressel Zentrum der FH Salzburg eine selbstentwickelte Datenbank ein</w:t>
       </w:r>
-      <w:del w:id="4" w:author="Reimar Klammer" w:date="2017-08-07T22:53:00Z">
-        <w:r>
-          <w:delText>, in der n</w:delText>
-        </w:r>
-      </w:del>
-      <w:ins w:id="5" w:author="Reimar Klammer" w:date="2017-08-07T22:53:00Z">
-        <w:r>
-          <w:t>. N</w:t>
-        </w:r>
-      </w:ins>
+      <w:r>
+        <w:t>. N</w:t>
+      </w:r>
       <w:r>
         <w:t>eben den eigentlichen Messwerten</w:t>
       </w:r>
-      <w:ins w:id="6" w:author="Reimar Klammer" w:date="2017-08-07T22:53:00Z">
-        <w:r>
-          <w:t xml:space="preserve"> werden</w:t>
-        </w:r>
-      </w:ins>
+      <w:r>
+        <w:t xml:space="preserve"> werden</w:t>
+      </w:r>
       <w:r>
         <w:t xml:space="preserve"> strukturierende Daten wie </w:t>
       </w:r>
-      <w:del w:id="7" w:author="Reimar Klammer" w:date="2017-08-07T22:56:00Z">
-        <w:r>
-          <w:delText>zum Beispiel</w:delText>
-        </w:r>
-      </w:del>
-      <w:ins w:id="8" w:author="Reimar Klammer" w:date="2017-08-07T22:56:00Z">
-        <w:r>
-          <w:t>Informationen zum</w:t>
-        </w:r>
-      </w:ins>
+      <w:r>
+        <w:t>Informationen zum</w:t>
+      </w:r>
       <w:r>
         <w:t xml:space="preserve"> Kunden oder Netzbetreiber </w:t>
       </w:r>
-      <w:del w:id="9" w:author="Reimar Klammer" w:date="2017-08-07T22:56:00Z">
-        <w:r>
-          <w:delText xml:space="preserve">und </w:delText>
-        </w:r>
-      </w:del>
-      <w:ins w:id="10" w:author="Reimar Klammer" w:date="2017-08-07T22:56:00Z">
-        <w:r>
-          <w:t xml:space="preserve">oder </w:t>
-        </w:r>
-      </w:ins>
+      <w:r>
+        <w:t xml:space="preserve">oder </w:t>
+      </w:r>
       <w:r>
         <w:t>beschreibende Daten bezüglich der Fähigkeiten der Geräte abgelegt</w:t>
       </w:r>
-      <w:del w:id="11" w:author="Reimar Klammer" w:date="2017-08-07T22:56:00Z">
-        <w:r>
-          <w:delText xml:space="preserve"> werden</w:delText>
-        </w:r>
-      </w:del>
       <w:r>
         <w:t>.</w:t>
       </w:r>
@@ -144,55 +93,23 @@
       <w:r>
         <w:t xml:space="preserve">Seit dem Einsatz dieser Datenbank wurden einige Applikationen für diese Datenbank entwickelt, wobei jede dieser Anwendungen direkt auf die Tabellen zugreift. Des Weiteren entstehen </w:t>
       </w:r>
-      <w:del w:id="12" w:author="Reimar Klammer" w:date="2017-08-07T22:57:00Z">
-        <w:r>
-          <w:delText xml:space="preserve">einige </w:delText>
-        </w:r>
-      </w:del>
-      <w:ins w:id="13" w:author="Reimar Klammer" w:date="2017-08-07T22:57:00Z">
-        <w:r>
-          <w:t>viele</w:t>
-        </w:r>
-        <w:r>
-          <w:t xml:space="preserve"> </w:t>
-        </w:r>
-      </w:ins>
+      <w:r>
+        <w:t xml:space="preserve">viele </w:t>
+      </w:r>
       <w:r>
         <w:t>lokale Instanzen der Datenbank, da jede Applikation „ihre“ Daten ablegt</w:t>
       </w:r>
-      <w:ins w:id="14" w:author="Reimar Klammer" w:date="2017-08-07T22:57:00Z">
-        <w:r>
-          <w:t xml:space="preserve">. </w:t>
-        </w:r>
-      </w:ins>
-      <w:del w:id="15" w:author="Reimar Klammer" w:date="2017-08-07T22:57:00Z">
-        <w:r>
-          <w:delText>, w</w:delText>
-        </w:r>
-      </w:del>
-      <w:ins w:id="16" w:author="Reimar Klammer" w:date="2017-08-07T22:57:00Z">
-        <w:r>
-          <w:t>D</w:t>
-        </w:r>
-      </w:ins>
+      <w:r>
+        <w:t>. D</w:t>
+      </w:r>
       <w:r>
         <w:t xml:space="preserve">as </w:t>
       </w:r>
-      <w:ins w:id="17" w:author="Reimar Klammer" w:date="2017-08-07T22:57:00Z">
-        <w:r>
-          <w:t xml:space="preserve">führt </w:t>
-        </w:r>
-      </w:ins>
-      <w:r>
-        <w:t>teilweise zu einer Duplizierung der Messdaten</w:t>
-      </w:r>
-      <w:del w:id="18" w:author="Reimar Klammer" w:date="2017-08-07T22:57:00Z">
-        <w:r>
-          <w:delText xml:space="preserve"> führt</w:delText>
-        </w:r>
-      </w:del>
-      <w:r>
-        <w:t xml:space="preserve">. SmartValAPI sorgt hier für Verbesserung indem einerseits die Doppelthaltung der Daten </w:t>
+      <w:r>
+        <w:t xml:space="preserve">führt </w:t>
+      </w:r>
+      <w:r>
+        <w:t xml:space="preserve">teilweise zu einer Duplizierung der Messdaten. SmartValAPI sorgt hier für Verbesserung indem einerseits die Doppelthaltung der Daten </w:t>
       </w:r>
       <w:r>
         <w:t xml:space="preserve">durch Zentralisierung </w:t>
@@ -209,46 +126,24 @@
       <w:r>
         <w:t xml:space="preserve"> wird, und </w:t>
       </w:r>
-      <w:ins w:id="19" w:author="Reimar Klammer" w:date="2017-08-07T22:58:00Z">
-        <w:r>
-          <w:t xml:space="preserve">andererseits </w:t>
-        </w:r>
-      </w:ins>
+      <w:r>
+        <w:t xml:space="preserve">andererseits </w:t>
+      </w:r>
       <w:r>
         <w:t xml:space="preserve">ermöglicht die </w:t>
       </w:r>
       <w:r>
         <w:t xml:space="preserve">Entkoppelung </w:t>
       </w:r>
-      <w:del w:id="20" w:author="Reimar Klammer" w:date="2017-08-07T22:59:00Z">
-        <w:r>
-          <w:delText xml:space="preserve">von </w:delText>
-        </w:r>
-      </w:del>
-      <w:ins w:id="21" w:author="Reimar Klammer" w:date="2017-08-07T22:59:00Z">
-        <w:r>
-          <w:t>vo</w:t>
-        </w:r>
-        <w:r>
-          <w:t>m</w:t>
-        </w:r>
-        <w:r>
-          <w:t xml:space="preserve"> </w:t>
-        </w:r>
-      </w:ins>
+      <w:r>
+        <w:t xml:space="preserve">vom </w:t>
+      </w:r>
       <w:r>
         <w:t xml:space="preserve">Datenmodell </w:t>
       </w:r>
-      <w:del w:id="22" w:author="Reimar Klammer" w:date="2017-08-07T22:59:00Z">
-        <w:r>
-          <w:delText>und Applikation für die Möglichkeit einfacherer Änderungen am</w:delText>
-        </w:r>
-      </w:del>
-      <w:ins w:id="23" w:author="Reimar Klammer" w:date="2017-08-07T22:59:00Z">
-        <w:r>
-          <w:t>eine einfache Änderbarkeit der Applikationen</w:t>
-        </w:r>
-      </w:ins>
+      <w:r>
+        <w:t>eine einfache Änderbarkeit der Applikationen</w:t>
+      </w:r>
       <w:r>
         <w:t>.</w:t>
       </w:r>
@@ -304,29 +199,15 @@
       <w:r>
         <w:t>Der Ort der Datenspeicherung wird von SmartValAPI vollständig gekapselt</w:t>
       </w:r>
-      <w:ins w:id="24" w:author="Reimar Klammer" w:date="2017-08-07T23:00:00Z">
-        <w:r>
-          <w:t>.</w:t>
-        </w:r>
-      </w:ins>
-      <w:del w:id="25" w:author="Reimar Klammer" w:date="2017-08-07T23:00:00Z">
-        <w:r>
-          <w:delText>, es ist d</w:delText>
-        </w:r>
-      </w:del>
-      <w:ins w:id="26" w:author="Reimar Klammer" w:date="2017-08-07T23:00:00Z">
-        <w:r>
-          <w:t xml:space="preserve"> D</w:t>
-        </w:r>
-      </w:ins>
+      <w:r>
+        <w:t>. D</w:t>
+      </w:r>
       <w:r>
         <w:t xml:space="preserve">adurch </w:t>
       </w:r>
-      <w:ins w:id="27" w:author="Reimar Klammer" w:date="2017-08-07T23:00:00Z">
-        <w:r>
-          <w:t xml:space="preserve">ist es </w:t>
-        </w:r>
-      </w:ins>
+      <w:r>
+        <w:t xml:space="preserve">ist es </w:t>
+      </w:r>
       <w:r>
         <w:t xml:space="preserve">möglich Applikationen zu schreiben, ohne die Interna des Datenmodells </w:t>
       </w:r>
@@ -355,36 +236,33 @@
         <w:t>losgelöstes Ersetzen oder Ändern der Datenbank, verschieben einzelner Tabellen in eine für Massendaten geeignete</w:t>
       </w:r>
       <w:r>
-        <w:t xml:space="preserve">re Form oder die Voraberzeugung von Gruppenauswertungen und damit die Beschleunigung von Abfragen. Die Umsetzung bedient sich des Spring Frameworks, was zu </w:t>
-      </w:r>
-      <w:del w:id="28" w:author="Reimar Klammer" w:date="2017-08-07T23:02:00Z">
-        <w:r>
-          <w:delText xml:space="preserve">einem </w:delText>
-        </w:r>
-      </w:del>
-      <w:r>
-        <w:t>einfach lesbaren</w:t>
-      </w:r>
-      <w:ins w:id="29" w:author="Reimar Klammer" w:date="2017-08-07T23:01:00Z">
-        <w:r>
-          <w:t>, erweiterbaren</w:t>
-        </w:r>
-      </w:ins>
+        <w:t>re Form oder die Voraberzeugung von Gruppenauswertungen und damit die Beschleunigung von Abfragen. Die Umsetzung bedient sich des Spring Frameworks, was zu einfach lesbaren</w:t>
+      </w:r>
+      <w:r>
+        <w:t>, erweiterbaren</w:t>
+      </w:r>
       <w:r>
         <w:t xml:space="preserve"> und verständlichen Code führt</w:t>
       </w:r>
-      <w:ins w:id="30" w:author="Reimar Klammer" w:date="2017-08-07T23:02:00Z">
-        <w:r>
-          <w:t>, da man sich nur noch um die Domäne kümmern muss und nicht mehr um die technische Umsetzung</w:t>
-        </w:r>
-      </w:ins>
-      <w:bookmarkStart w:id="31" w:name="_GoBack"/>
-      <w:bookmarkEnd w:id="31"/>
+      <w:r>
+        <w:t>, da man sich nur noch um die Domäne kümmern muss und nicht mehr um die technische Umsetzung</w:t>
+      </w:r>
       <w:r>
         <w:t xml:space="preserve">. Zur Lastverteilung können die Komponenten des Datenbanksystems, des Applikationsservers und des LDAP Dienstes auf unterschiedlichen Rechnern ausgeführt werden. </w:t>
       </w:r>
       <w:r>
-        <w:t xml:space="preserve">Bei der Implementierung wurde auf einfache Erweiterbarkeit, wie zum Beispiel </w:t>
+        <w:t xml:space="preserve">Bei der Implementierung wurde auf </w:t>
+      </w:r>
+      <w:r>
+        <w:t>die Kom</w:t>
+      </w:r>
+      <w:bookmarkStart w:id="0" w:name="_GoBack"/>
+      <w:bookmarkEnd w:id="0"/>
+      <w:r>
+        <w:t xml:space="preserve">patibilität zu bestehenden Anwendungen, Verständlichkeit des Codes und </w:t>
+      </w:r>
+      <w:r>
+        <w:t xml:space="preserve">einfache Erweiterbarkeit, wie zum Beispiel </w:t>
       </w:r>
       <w:r>
         <w:t>weitere</w:t>
@@ -406,16 +284,8 @@
 </w:document>
 </file>
 
-<file path=word/people.xml><?xml version="1.0" encoding="utf-8"?>
-<w15:people xmlns:wpc="http://schemas.microsoft.com/office/word/2010/wordprocessingCanvas" xmlns:cx="http://schemas.microsoft.com/office/drawing/2014/chartex" xmlns:cx1="http://schemas.microsoft.com/office/drawing/2015/9/8/chartex" xmlns:cx2="http://schemas.microsoft.com/office/drawing/2015/10/21/chartex" xmlns:cx3="http://schemas.microsoft.com/office/drawing/2016/5/9/chartex" xmlns:cx4="http://schemas.microsoft.com/office/drawing/2016/5/10/chartex" xmlns:cx5="http://schemas.microsoft.com/office/drawing/2016/5/11/chartex" xmlns:mc="http://schemas.openxmlformats.org/markup-compatibility/2006" xmlns:o="urn:schemas-microsoft-com:office:office" xmlns:r="http://schemas.openxmlformats.org/officeDocument/2006/relationships" xmlns:m="http://schemas.openxmlformats.org/officeDocument/2006/math" xmlns:v="urn:schemas-microsoft-com:vml" xmlns:wp14="http://schemas.microsoft.com/office/word/2010/wordprocessingDrawing" xmlns:wp="http://schemas.openxmlformats.org/drawingml/2006/wordprocessingDrawing" xmlns:w10="urn:schemas-microsoft-com:office:word" xmlns:w="http://schemas.openxmlformats.org/wordprocessingml/2006/main" xmlns:w14="http://schemas.microsoft.com/office/word/2010/wordml" xmlns:w15="http://schemas.microsoft.com/office/word/2012/wordml" xmlns:w16se="http://schemas.microsoft.com/office/word/2015/wordml/symex" xmlns:wpg="http://schemas.microsoft.com/office/word/2010/wordprocessingGroup" xmlns:wpi="http://schemas.microsoft.com/office/word/2010/wordprocessingInk" xmlns:wne="http://schemas.microsoft.com/office/word/2006/wordml" xmlns:wps="http://schemas.microsoft.com/office/word/2010/wordprocessingShape" mc:Ignorable="w14 w15 w16se wp14">
-  <w15:person w15:author="Reimar Klammer">
-    <w15:presenceInfo w15:providerId="Windows Live" w15:userId="3a373ec14d6fa09b"/>
-  </w15:person>
-</w15:people>
-</file>
-
 <file path=word/styles.xml><?xml version="1.0" encoding="utf-8"?>
-<w:styles xmlns:mc="http://schemas.openxmlformats.org/markup-compatibility/2006" xmlns:r="http://schemas.openxmlformats.org/officeDocument/2006/relationships" xmlns:w="http://schemas.openxmlformats.org/wordprocessingml/2006/main" xmlns:w14="http://schemas.microsoft.com/office/word/2010/wordml" xmlns:w15="http://schemas.microsoft.com/office/word/2012/wordml" xmlns:w16se="http://schemas.microsoft.com/office/word/2015/wordml/symex" mc:Ignorable="w14 w15 w16se">
+<w:styles xmlns:mc="http://schemas.openxmlformats.org/markup-compatibility/2006" xmlns:r="http://schemas.openxmlformats.org/officeDocument/2006/relationships" xmlns:w="http://schemas.openxmlformats.org/wordprocessingml/2006/main" xmlns:w14="http://schemas.microsoft.com/office/word/2010/wordml" xmlns:w15="http://schemas.microsoft.com/office/word/2012/wordml" xmlns:w16cid="http://schemas.microsoft.com/office/word/2016/wordml/cid" xmlns:w16se="http://schemas.microsoft.com/office/word/2015/wordml/symex" mc:Ignorable="w14 w15 w16se w16cid">
   <w:docDefaults>
     <w:rPrDefault>
       <w:rPr>
@@ -431,7 +301,7 @@
       </w:pPr>
     </w:pPrDefault>
   </w:docDefaults>
-  <w:latentStyles w:defLockedState="0" w:defUIPriority="99" w:defSemiHidden="0" w:defUnhideWhenUsed="0" w:defQFormat="0" w:count="374">
+  <w:latentStyles w:defLockedState="0" w:defUIPriority="99" w:defSemiHidden="0" w:defUnhideWhenUsed="0" w:defQFormat="0" w:count="375">
     <w:lsdException w:name="Normal" w:uiPriority="0" w:qFormat="1"/>
     <w:lsdException w:name="heading 1" w:uiPriority="9" w:qFormat="1"/>
     <w:lsdException w:name="heading 2" w:semiHidden="1" w:uiPriority="9" w:unhideWhenUsed="1" w:qFormat="1"/>
@@ -537,6 +407,7 @@
     <w:lsdException w:name="HTML Sample" w:semiHidden="1" w:unhideWhenUsed="1"/>
     <w:lsdException w:name="HTML Typewriter" w:semiHidden="1" w:unhideWhenUsed="1"/>
     <w:lsdException w:name="HTML Variable" w:semiHidden="1" w:unhideWhenUsed="1"/>
+    <w:lsdException w:name="Normal Table" w:semiHidden="1" w:unhideWhenUsed="1"/>
     <w:lsdException w:name="annotation subject" w:semiHidden="1" w:unhideWhenUsed="1"/>
     <w:lsdException w:name="No List" w:semiHidden="1" w:unhideWhenUsed="1"/>
     <w:lsdException w:name="Outline List 1" w:semiHidden="1" w:unhideWhenUsed="1"/>
@@ -581,6 +452,7 @@
     <w:lsdException w:name="Table Professional" w:semiHidden="1" w:unhideWhenUsed="1"/>
     <w:lsdException w:name="Table Subtle 1" w:semiHidden="1" w:unhideWhenUsed="1"/>
     <w:lsdException w:name="Table Subtle 2" w:semiHidden="1" w:unhideWhenUsed="1"/>
+    <w:lsdException w:name="Table Web 1" w:semiHidden="1" w:unhideWhenUsed="1"/>
     <w:lsdException w:name="Table Web 2" w:semiHidden="1" w:unhideWhenUsed="1"/>
     <w:lsdException w:name="Table Web 3" w:semiHidden="1" w:unhideWhenUsed="1"/>
     <w:lsdException w:name="Balloon Text" w:semiHidden="1" w:unhideWhenUsed="1"/>
@@ -804,6 +676,7 @@
     <w:lsdException w:name="Mention" w:semiHidden="1" w:unhideWhenUsed="1"/>
     <w:lsdException w:name="Smart Hyperlink" w:semiHidden="1" w:unhideWhenUsed="1"/>
     <w:lsdException w:name="Hashtag" w:semiHidden="1" w:unhideWhenUsed="1"/>
+    <w:lsdException w:name="Unresolved Mention" w:semiHidden="1" w:unhideWhenUsed="1"/>
   </w:latentStyles>
   <w:style w:type="paragraph" w:default="1" w:styleId="Standard">
     <w:name w:val="Normal"/>

</xml_diff>